<commit_message>
state of art review
</commit_message>
<xml_diff>
--- a/docs/DRAFT_SotA_D2.1_MOD4.docx
+++ b/docs/DRAFT_SotA_D2.1_MOD4.docx
@@ -102,7 +102,15 @@
         <w:jc w:val="both"/>
       </w:pPr>
       <w:r>
-        <w:t>In particular MOD4 aims at detecting if a given image is pristine or not and, in case it is fake, highlight the splicing in a generic image with a blind approach.</w:t>
+        <w:t xml:space="preserve">In </w:t>
+      </w:r>
+      <w:proofErr w:type="gramStart"/>
+      <w:r>
+        <w:t>particular</w:t>
+      </w:r>
+      <w:proofErr w:type="gramEnd"/>
+      <w:r>
+        <w:t xml:space="preserve"> MOD4 aims at detecting if a given image is pristine or not and, in case it is fake, highlight the splicing in a generic image with a blind approach.</w:t>
       </w:r>
     </w:p>
     <w:p>
@@ -127,6 +135,8 @@
         </w:rPr>
         <w:t>:</w:t>
       </w:r>
+      <w:bookmarkStart w:id="0" w:name="_GoBack"/>
+      <w:bookmarkEnd w:id="0"/>
     </w:p>
     <w:p>
       <w:pPr>
@@ -190,11 +200,13 @@
       <w:pPr>
         <w:jc w:val="both"/>
         <w:rPr>
+          <w:b/>
           <w:u w:val="single"/>
         </w:rPr>
       </w:pPr>
       <w:r>
         <w:rPr>
+          <w:b/>
           <w:u w:val="single"/>
         </w:rPr>
         <w:t>Related State of the Art Review</w:t>
@@ -283,8 +295,13 @@
         <w:jc w:val="both"/>
       </w:pPr>
       <w:r>
-        <w:t>Regarding the first group, the method proposed by Van de Weijer</w:t>
-      </w:r>
+        <w:t xml:space="preserve">Regarding the first group, the method proposed by Van de </w:t>
+      </w:r>
+      <w:proofErr w:type="spellStart"/>
+      <w:r>
+        <w:t>Weijer</w:t>
+      </w:r>
+      <w:proofErr w:type="spellEnd"/>
       <w:r>
         <w:t xml:space="preserve"> </w:t>
       </w:r>
@@ -309,6 +326,7 @@
         </w:rPr>
         <w:t xml:space="preserve">eneralized </w:t>
       </w:r>
+      <w:proofErr w:type="spellStart"/>
       <w:r>
         <w:rPr>
           <w:i/>
@@ -319,414 +337,544 @@
         <w:rPr>
           <w:i/>
         </w:rPr>
-        <w:t>rayworld Estimate</w:t>
+        <w:t>rayworld</w:t>
+      </w:r>
+      <w:proofErr w:type="spellEnd"/>
+      <w:r>
+        <w:rPr>
+          <w:i/>
+        </w:rPr>
+        <w:t xml:space="preserve"> Estimate</w:t>
       </w:r>
       <w:r>
         <w:t xml:space="preserve"> (GGE)</w:t>
       </w:r>
       <w:r>
+        <w:t>, is an extension of Gray-World</w:t>
+      </w:r>
+      <w:r>
+        <w:t xml:space="preserve"> and Gray-Edge algorithms</w:t>
+      </w:r>
+      <w:r>
+        <w:t>. The main assumption on which this method is based on is that, under a white light source, the average pixel color in a scene is achromatic.</w:t>
+      </w:r>
+      <w:r>
+        <w:t xml:space="preserve"> </w:t>
+      </w:r>
+    </w:p>
+    <w:p>
+      <w:pPr>
+        <w:jc w:val="both"/>
+      </w:pPr>
+      <w:r>
+        <w:t xml:space="preserve">For the latter group, was considered the method proposed by </w:t>
+      </w:r>
+      <w:proofErr w:type="spellStart"/>
+      <w:r>
+        <w:t>Riess</w:t>
+      </w:r>
+      <w:proofErr w:type="spellEnd"/>
+      <w:r>
+        <w:t xml:space="preserve"> </w:t>
+      </w:r>
+      <w:r>
+        <w:rPr>
+          <w:i/>
+        </w:rPr>
+        <w:t>et al.</w:t>
+      </w:r>
+      <w:r>
+        <w:t xml:space="preserve"> [</w:t>
+      </w:r>
+      <w:r>
+        <w:t>4</w:t>
+      </w:r>
+      <w:r>
+        <w:t>]</w:t>
+      </w:r>
+      <w:r>
+        <w:t xml:space="preserve">, called </w:t>
+      </w:r>
+      <w:r>
+        <w:rPr>
+          <w:i/>
+        </w:rPr>
+        <w:t>I</w:t>
+      </w:r>
+      <w:r>
+        <w:rPr>
+          <w:i/>
+        </w:rPr>
+        <w:t xml:space="preserve">nverse </w:t>
+      </w:r>
+      <w:r>
+        <w:rPr>
+          <w:i/>
+        </w:rPr>
+        <w:t>I</w:t>
+      </w:r>
+      <w:r>
+        <w:rPr>
+          <w:i/>
+        </w:rPr>
+        <w:t xml:space="preserve">ntense </w:t>
+      </w:r>
+      <w:r>
+        <w:rPr>
+          <w:i/>
+        </w:rPr>
+        <w:t>C</w:t>
+      </w:r>
+      <w:r>
+        <w:rPr>
+          <w:i/>
+        </w:rPr>
+        <w:t>hromaticity</w:t>
+      </w:r>
+      <w:r>
+        <w:t xml:space="preserve"> (IIC)</w:t>
+      </w:r>
+      <w:r>
+        <w:t xml:space="preserve">, which tries </w:t>
+      </w:r>
+      <w:r>
+        <w:t>to model the illuminant</w:t>
+      </w:r>
+      <w:r>
+        <w:t>s considering the dichromatic reflection</w:t>
+      </w:r>
+      <w:r>
+        <w:t xml:space="preserve"> model</w:t>
+      </w:r>
+      <w:r>
+        <w:t>.</w:t>
+      </w:r>
+      <w:r>
+        <w:t xml:space="preserve"> Images are divided into blocks named </w:t>
+      </w:r>
+      <w:proofErr w:type="spellStart"/>
+      <w:r>
+        <w:rPr>
+          <w:i/>
+        </w:rPr>
+        <w:t>superpixels</w:t>
+      </w:r>
+      <w:proofErr w:type="spellEnd"/>
+      <w:r>
+        <w:t xml:space="preserve">, in order to achieve lighting condition suitable with the IIC space. </w:t>
+      </w:r>
+    </w:p>
+    <w:p>
+      <w:pPr>
+        <w:jc w:val="both"/>
+      </w:pPr>
+      <w:proofErr w:type="spellStart"/>
+      <w:r>
+        <w:t>Carvalho</w:t>
+      </w:r>
+      <w:proofErr w:type="spellEnd"/>
+      <w:r>
+        <w:t xml:space="preserve"> </w:t>
+      </w:r>
+      <w:r>
+        <w:rPr>
+          <w:i/>
+        </w:rPr>
+        <w:t>et al.</w:t>
+      </w:r>
+      <w:r>
+        <w:t xml:space="preserve"> [1] </w:t>
+      </w:r>
+      <w:r>
+        <w:t>then presents a method that relies on a combination of the two approaches for the detection of manipulations on images containing human faces. In addition to maps</w:t>
+      </w:r>
+      <w:r>
+        <w:t>, a large set of shape and texture descriptors</w:t>
+      </w:r>
+      <w:r>
+        <w:t xml:space="preserve"> are </w:t>
+      </w:r>
+      <w:r>
+        <w:t>used together</w:t>
+      </w:r>
+      <w:r>
+        <w:t>.</w:t>
+      </w:r>
+      <w:r>
+        <w:t xml:space="preserve"> Human faces are considered because the fact that, from a theoretical viewpoint, </w:t>
+      </w:r>
+      <w:r>
+        <w:t>it is advantageous to consider only image regions that consist of approximately the same underlying material</w:t>
+      </w:r>
+      <w:r>
+        <w:t>.</w:t>
+      </w:r>
+    </w:p>
+    <w:p>
+      <w:pPr>
+        <w:jc w:val="both"/>
+      </w:pPr>
+      <w:r>
+        <w:t xml:space="preserve">In </w:t>
+      </w:r>
+      <w:r>
+        <w:t>this</w:t>
+      </w:r>
+      <w:r>
+        <w:t xml:space="preserve"> article</w:t>
+      </w:r>
+      <w:r>
+        <w:t xml:space="preserve"> [1]</w:t>
+      </w:r>
+      <w:r>
+        <w:t xml:space="preserve"> </w:t>
+      </w:r>
+      <w:r>
+        <w:t>it is</w:t>
+      </w:r>
+      <w:r>
+        <w:t xml:space="preserve"> also</w:t>
+      </w:r>
+      <w:r>
+        <w:t xml:space="preserve"> shown</w:t>
+      </w:r>
+      <w:r>
+        <w:t xml:space="preserve"> that the difference between the two maps</w:t>
+      </w:r>
+      <w:r>
         <w:t>,</w:t>
       </w:r>
       <w:r>
-        <w:t xml:space="preserve"> is an extension of Gray</w:t>
-      </w:r>
-      <w:r>
-        <w:t>-</w:t>
-      </w:r>
-      <w:r>
-        <w:t>World</w:t>
-      </w:r>
-      <w:r>
-        <w:t xml:space="preserve"> and Gray-Edge algorithms</w:t>
-      </w:r>
-      <w:r>
-        <w:t>. The main assumption on which this method is based on is that, under a white light source, the average pixel color in a scene is achromatic.</w:t>
-      </w:r>
-    </w:p>
-    <w:p>
-      <w:pPr>
-        <w:jc w:val="both"/>
-      </w:pPr>
-      <w:r>
-        <w:t>For the latter group, was considered the method proposed by Riess</w:t>
+        <w:t xml:space="preserve"> GGE and IIC</w:t>
+      </w:r>
+      <w:r>
+        <w:t>,</w:t>
+      </w:r>
+      <w:r>
+        <w:t xml:space="preserve"> increased when </w:t>
+      </w:r>
+      <w:r>
+        <w:t>fake images are processed</w:t>
+      </w:r>
+      <w:r>
+        <w:t xml:space="preserve">. This insight leads to the idea of the ability to discriminate if part of the image has been </w:t>
+      </w:r>
+      <w:r>
+        <w:t>doctored using</w:t>
+      </w:r>
+      <w:r>
+        <w:t xml:space="preserve"> a metric defined between</w:t>
+      </w:r>
+      <w:r>
+        <w:t xml:space="preserve"> the</w:t>
+      </w:r>
+      <w:r>
+        <w:t xml:space="preserve"> two IMs.</w:t>
       </w:r>
       <w:r>
         <w:t xml:space="preserve"> </w:t>
       </w:r>
-      <w:r>
-        <w:rPr>
-          <w:i/>
-        </w:rPr>
-        <w:t>et al.</w:t>
-      </w:r>
-      <w:r>
-        <w:t xml:space="preserve"> [</w:t>
-      </w:r>
-      <w:r>
-        <w:t>4</w:t>
-      </w:r>
-      <w:r>
-        <w:t>]</w:t>
-      </w:r>
-      <w:r>
-        <w:t xml:space="preserve">, called </w:t>
-      </w:r>
-      <w:r>
-        <w:rPr>
-          <w:i/>
-        </w:rPr>
-        <w:t>I</w:t>
-      </w:r>
-      <w:r>
-        <w:rPr>
-          <w:i/>
-        </w:rPr>
-        <w:t xml:space="preserve">nverse </w:t>
-      </w:r>
-      <w:r>
-        <w:rPr>
-          <w:i/>
-        </w:rPr>
-        <w:t>I</w:t>
-      </w:r>
-      <w:r>
-        <w:rPr>
-          <w:i/>
-        </w:rPr>
-        <w:t xml:space="preserve">ntense </w:t>
-      </w:r>
-      <w:r>
-        <w:rPr>
-          <w:i/>
-        </w:rPr>
-        <w:t>C</w:t>
-      </w:r>
-      <w:r>
-        <w:rPr>
-          <w:i/>
-        </w:rPr>
-        <w:t>hromaticity</w:t>
-      </w:r>
-      <w:r>
-        <w:t xml:space="preserve"> (IIC)</w:t>
-      </w:r>
-      <w:r>
-        <w:t xml:space="preserve">, which tries </w:t>
-      </w:r>
-      <w:r>
-        <w:t>to model the illuminant</w:t>
-      </w:r>
-      <w:r>
-        <w:t>s considering the dichromatic reflection</w:t>
-      </w:r>
-      <w:r>
-        <w:t xml:space="preserve"> model</w:t>
+    </w:p>
+    <w:p>
+      <w:pPr>
+        <w:jc w:val="both"/>
+      </w:pPr>
+      <w:r>
+        <w:lastRenderedPageBreak/>
+        <w:t xml:space="preserve">This result is shown in the publication of </w:t>
+      </w:r>
+      <w:proofErr w:type="spellStart"/>
+      <w:r>
+        <w:t>Schetinger</w:t>
+      </w:r>
+      <w:proofErr w:type="spellEnd"/>
+      <w:r>
+        <w:t xml:space="preserve"> </w:t>
+      </w:r>
+      <w:r>
+        <w:rPr>
+          <w:i/>
+        </w:rPr>
+        <w:t xml:space="preserve">et al. </w:t>
+      </w:r>
+      <w:r>
+        <w:t>[</w:t>
+      </w:r>
+      <w:r>
+        <w:t>2</w:t>
+      </w:r>
+      <w:r>
+        <w:t xml:space="preserve">]. The authors show in the article that even just using a Euclidean distance between two different maps, </w:t>
+      </w:r>
+      <w:r>
+        <w:t>doctored</w:t>
+      </w:r>
+      <w:r>
+        <w:t xml:space="preserve"> images </w:t>
+      </w:r>
+      <w:r>
+        <w:t>highlight a</w:t>
+      </w:r>
+      <w:r>
+        <w:t xml:space="preserve"> </w:t>
+      </w:r>
+      <w:r>
+        <w:t>big</w:t>
+      </w:r>
+      <w:r>
+        <w:t xml:space="preserve"> difference. It is therefore proposed a descriptor of the image which takes account of this </w:t>
+      </w:r>
+      <w:r>
+        <w:t>fact</w:t>
+      </w:r>
+      <w:r>
+        <w:t xml:space="preserve">. The idea of the authors is that the two maps have eigenvalues pointing in the same direction, being extracted from </w:t>
+      </w:r>
+      <w:proofErr w:type="gramStart"/>
+      <w:r>
+        <w:t>an</w:t>
+      </w:r>
+      <w:proofErr w:type="gramEnd"/>
+      <w:r>
+        <w:t xml:space="preserve"> with almost constant lighting conditions. In the case of </w:t>
+      </w:r>
+      <w:r>
+        <w:t>spliced</w:t>
+      </w:r>
+      <w:r>
+        <w:t xml:space="preserve"> images this condition is no longer fulfilled. The image descriptor</w:t>
+      </w:r>
+      <w:r>
+        <w:t xml:space="preserve"> </w:t>
+      </w:r>
+      <w:r>
+        <w:t xml:space="preserve">(or </w:t>
+      </w:r>
+      <w:r>
+        <w:t xml:space="preserve">a </w:t>
+      </w:r>
+      <w:r>
+        <w:t>generic ROI</w:t>
+      </w:r>
+      <w:r>
+        <w:t xml:space="preserve"> descriptor)</w:t>
+      </w:r>
+      <w:r>
+        <w:t xml:space="preserve"> will be given then by differences between different eigenvalues of the two maps according to some metric. At</w:t>
+      </w:r>
+      <w:r>
+        <w:t xml:space="preserve"> this point, using a classifier</w:t>
+      </w:r>
+      <w:r>
+        <w:t xml:space="preserve"> </w:t>
+      </w:r>
+      <w:r>
+        <w:t xml:space="preserve">such as </w:t>
+      </w:r>
+      <w:r>
+        <w:t xml:space="preserve">SVM, you can split the </w:t>
+      </w:r>
+      <w:r>
+        <w:t>pristine</w:t>
+      </w:r>
+      <w:r>
+        <w:t xml:space="preserve"> images from those </w:t>
+      </w:r>
+      <w:r>
+        <w:t>manipulated</w:t>
       </w:r>
       <w:r>
         <w:t>.</w:t>
       </w:r>
-      <w:r>
-        <w:t xml:space="preserve"> Images are divided into blocks named </w:t>
-      </w:r>
-      <w:r>
-        <w:rPr>
-          <w:i/>
-        </w:rPr>
-        <w:t>superpixels</w:t>
-      </w:r>
-      <w:r>
-        <w:t xml:space="preserve">, in order to achieve lighting condition suitable with the IIC space. </w:t>
-      </w:r>
-    </w:p>
-    <w:p>
-      <w:pPr>
-        <w:jc w:val="both"/>
-      </w:pPr>
-      <w:r>
-        <w:t xml:space="preserve">Carvalho </w:t>
-      </w:r>
-      <w:r>
-        <w:rPr>
-          <w:i/>
-        </w:rPr>
-        <w:t>et al.</w:t>
-      </w:r>
-      <w:r>
-        <w:t xml:space="preserve"> [1</w:t>
-      </w:r>
-      <w:r>
-        <w:t xml:space="preserve">] </w:t>
-      </w:r>
-      <w:r>
-        <w:t>then presents a method that relies on a combination of the two approaches for the detection of manipulations on images containing human faces. In addition to maps are used descriptors of textures and shapes.</w:t>
-      </w:r>
-    </w:p>
-    <w:p>
-      <w:pPr>
-        <w:jc w:val="both"/>
-      </w:pPr>
-      <w:r>
-        <w:t xml:space="preserve">In </w:t>
-      </w:r>
-      <w:r>
-        <w:t>this</w:t>
-      </w:r>
-      <w:r>
-        <w:t xml:space="preserve"> article</w:t>
-      </w:r>
-      <w:r>
-        <w:t xml:space="preserve"> [1]</w:t>
-      </w:r>
-      <w:bookmarkStart w:id="0" w:name="_GoBack"/>
-      <w:bookmarkEnd w:id="0"/>
-      <w:r>
-        <w:t xml:space="preserve"> </w:t>
-      </w:r>
-      <w:r>
-        <w:t>it is</w:t>
-      </w:r>
-      <w:r>
-        <w:t xml:space="preserve"> also</w:t>
-      </w:r>
-      <w:r>
-        <w:t xml:space="preserve"> shown</w:t>
-      </w:r>
-      <w:r>
-        <w:t xml:space="preserve"> that the difference between the two maps</w:t>
-      </w:r>
+    </w:p>
+    <w:p>
+      <w:pPr>
+        <w:jc w:val="both"/>
+      </w:pPr>
+      <w:r>
+        <w:t>Starting from</w:t>
+      </w:r>
+      <w:r>
+        <w:t xml:space="preserve"> [2]</w:t>
+      </w:r>
+      <w:r>
+        <w:t>, the i</w:t>
+      </w:r>
+      <w:r>
+        <w:t>dea is to propose a blind method for detecting image splicing, using</w:t>
+      </w:r>
+      <w:r>
+        <w:t xml:space="preserve"> a default</w:t>
+      </w:r>
+      <w:r>
+        <w:t xml:space="preserve"> segmentation</w:t>
+      </w:r>
+      <w:r>
+        <w:t xml:space="preserve"> policy (e.g. by using quad-tree or </w:t>
+      </w:r>
+      <w:proofErr w:type="spellStart"/>
+      <w:r>
+        <w:t>kd</w:t>
+      </w:r>
+      <w:proofErr w:type="spellEnd"/>
+      <w:r>
+        <w:t>-tree</w:t>
+      </w:r>
+      <w:r>
+        <w:t xml:space="preserve"> segmentation</w:t>
+      </w:r>
+      <w:r>
+        <w:t xml:space="preserve">) and classify its content </w:t>
+      </w:r>
+      <w:r>
+        <w:t>at different scale and resolution basing on a trained SVM model.</w:t>
+      </w:r>
+    </w:p>
+    <w:p>
+      <w:pPr>
+        <w:jc w:val="both"/>
+        <w:rPr>
+          <w:u w:val="single"/>
+        </w:rPr>
+      </w:pPr>
+      <w:r>
+        <w:rPr>
+          <w:u w:val="single"/>
+        </w:rPr>
+        <w:t>References:</w:t>
+      </w:r>
+    </w:p>
+    <w:p>
+      <w:pPr>
+        <w:jc w:val="both"/>
+      </w:pPr>
+      <w:r>
+        <w:t xml:space="preserve">[1] T. </w:t>
+      </w:r>
+      <w:proofErr w:type="spellStart"/>
+      <w:r>
+        <w:t>Carvalho</w:t>
+      </w:r>
+      <w:proofErr w:type="spellEnd"/>
+      <w:r>
+        <w:t xml:space="preserve">, et al. </w:t>
+      </w:r>
+      <w:r>
+        <w:rPr>
+          <w:i/>
+        </w:rPr>
+        <w:t>Illuminant-Based Transformed Spaces for Image Forensics</w:t>
+      </w:r>
+      <w:r>
+        <w:t>. IEEE Transactions on Information Forensics and Security 11.4 (2016): 720-733.</w:t>
+      </w:r>
+    </w:p>
+    <w:p>
+      <w:pPr>
+        <w:jc w:val="both"/>
+      </w:pPr>
+      <w:r>
+        <w:t xml:space="preserve">[2] V. </w:t>
+      </w:r>
+      <w:proofErr w:type="spellStart"/>
+      <w:r>
+        <w:t>Schetinger</w:t>
+      </w:r>
+      <w:proofErr w:type="spellEnd"/>
+      <w:r>
+        <w:t xml:space="preserve"> et al. </w:t>
+      </w:r>
+      <w:r>
+        <w:rPr>
+          <w:i/>
+        </w:rPr>
+        <w:t>Exploring Statistical Di</w:t>
+      </w:r>
+      <w:r>
+        <w:rPr>
+          <w:i/>
+        </w:rPr>
+        <w:t>ff</w:t>
+      </w:r>
+      <w:r>
+        <w:rPr>
+          <w:i/>
+        </w:rPr>
+        <w:t>erences Between Illuminant Estimation Methods for Exposing Digital Forgeries</w:t>
+      </w:r>
+      <w:r>
+        <w:t>; 2016.</w:t>
+      </w:r>
+    </w:p>
+    <w:p>
+      <w:pPr>
+        <w:jc w:val="both"/>
+      </w:pPr>
+      <w:r>
+        <w:t>[3] J. V</w:t>
+      </w:r>
+      <w:r>
+        <w:t xml:space="preserve">an de </w:t>
+      </w:r>
+      <w:proofErr w:type="spellStart"/>
+      <w:r>
+        <w:t>Weijer</w:t>
+      </w:r>
+      <w:proofErr w:type="spellEnd"/>
+      <w:r>
+        <w:t xml:space="preserve">, Th. </w:t>
+      </w:r>
+      <w:proofErr w:type="spellStart"/>
+      <w:r>
+        <w:t>Gevers</w:t>
+      </w:r>
+      <w:proofErr w:type="spellEnd"/>
+      <w:r>
+        <w:t xml:space="preserve">, A. </w:t>
+      </w:r>
+      <w:proofErr w:type="spellStart"/>
+      <w:r>
+        <w:t>Gijsenij</w:t>
+      </w:r>
+      <w:proofErr w:type="spellEnd"/>
+      <w:r>
+        <w:t xml:space="preserve">, </w:t>
+      </w:r>
+      <w:r>
+        <w:rPr>
+          <w:i/>
+        </w:rPr>
+        <w:t>Edge-Based Color Constancy</w:t>
+      </w:r>
+      <w:r>
+        <w:t>, IEEE Trans. Image Processing, accepted 2007.</w:t>
+      </w:r>
+    </w:p>
+    <w:p>
+      <w:pPr>
+        <w:jc w:val="both"/>
+      </w:pPr>
+      <w:r>
+        <w:t>[</w:t>
+      </w:r>
+      <w:r>
+        <w:t xml:space="preserve">4] C. </w:t>
+      </w:r>
+      <w:proofErr w:type="spellStart"/>
+      <w:r>
+        <w:t>Riess</w:t>
+      </w:r>
+      <w:proofErr w:type="spellEnd"/>
+      <w:r>
+        <w:t xml:space="preserve"> and E. </w:t>
+      </w:r>
+      <w:proofErr w:type="spellStart"/>
+      <w:r>
+        <w:t>Angelopoulou</w:t>
+      </w:r>
+      <w:proofErr w:type="spellEnd"/>
       <w:r>
         <w:t>,</w:t>
-      </w:r>
-      <w:r>
-        <w:t xml:space="preserve"> GGE and IIC</w:t>
-      </w:r>
-      <w:r>
-        <w:t>,</w:t>
-      </w:r>
-      <w:r>
-        <w:t xml:space="preserve"> increased when </w:t>
-      </w:r>
-      <w:r>
-        <w:t>fake images are processed</w:t>
-      </w:r>
-      <w:r>
-        <w:t xml:space="preserve">. This insight leads to the idea of the ability to discriminate if part of the image has been </w:t>
-      </w:r>
-      <w:r>
-        <w:t>doctored using</w:t>
-      </w:r>
-      <w:r>
-        <w:t xml:space="preserve"> a metric defined between</w:t>
-      </w:r>
-      <w:r>
-        <w:t xml:space="preserve"> the</w:t>
-      </w:r>
-      <w:r>
-        <w:t xml:space="preserve"> two IMs.</w:t>
-      </w:r>
-      <w:r>
-        <w:t xml:space="preserve"> </w:t>
-      </w:r>
-    </w:p>
-    <w:p>
-      <w:pPr>
-        <w:jc w:val="both"/>
-      </w:pPr>
-      <w:r>
-        <w:t xml:space="preserve">This result is shown in the publication of Schetinger </w:t>
-      </w:r>
-      <w:r>
-        <w:rPr>
-          <w:i/>
-        </w:rPr>
-        <w:t xml:space="preserve">et al. </w:t>
-      </w:r>
-      <w:r>
-        <w:t>[</w:t>
-      </w:r>
-      <w:r>
-        <w:t>2</w:t>
-      </w:r>
-      <w:r>
-        <w:t xml:space="preserve">]. The authors show in the article that even just using a Euclidean distance between two different maps, </w:t>
-      </w:r>
-      <w:r>
-        <w:t>doctored</w:t>
-      </w:r>
-      <w:r>
-        <w:t xml:space="preserve"> images </w:t>
-      </w:r>
-      <w:r>
-        <w:t>highlight a</w:t>
-      </w:r>
-      <w:r>
-        <w:t xml:space="preserve"> </w:t>
-      </w:r>
-      <w:r>
-        <w:t>big</w:t>
-      </w:r>
-      <w:r>
-        <w:t xml:space="preserve"> difference. It is </w:t>
-      </w:r>
-      <w:r>
-        <w:lastRenderedPageBreak/>
-        <w:t xml:space="preserve">therefore proposed a descriptor of the image which takes account of this </w:t>
-      </w:r>
-      <w:r>
-        <w:t>fact</w:t>
-      </w:r>
-      <w:r>
-        <w:t xml:space="preserve">. The idea of the authors is that the two maps have eigenvalues pointing in the same direction, being extracted from </w:t>
-      </w:r>
-      <w:r>
-        <w:t>an</w:t>
-      </w:r>
-      <w:r>
-        <w:t xml:space="preserve"> with almost constant lighting conditions. In the case of </w:t>
-      </w:r>
-      <w:r>
-        <w:t>spliced</w:t>
-      </w:r>
-      <w:r>
-        <w:t xml:space="preserve"> images this condition is no longer fulfilled. The image descriptor</w:t>
-      </w:r>
-      <w:r>
-        <w:t xml:space="preserve"> </w:t>
-      </w:r>
-      <w:r>
-        <w:t xml:space="preserve">(or </w:t>
-      </w:r>
-      <w:r>
-        <w:t xml:space="preserve">a </w:t>
-      </w:r>
-      <w:r>
-        <w:t>generic ROI</w:t>
-      </w:r>
-      <w:r>
-        <w:t xml:space="preserve"> descriptor)</w:t>
-      </w:r>
-      <w:r>
-        <w:t xml:space="preserve"> will be given then by differences between different eigenvalues of the two maps according to some metric. At</w:t>
-      </w:r>
-      <w:r>
-        <w:t xml:space="preserve"> this point, using a classifier</w:t>
-      </w:r>
-      <w:r>
-        <w:t xml:space="preserve"> </w:t>
-      </w:r>
-      <w:r>
-        <w:t xml:space="preserve">such as </w:t>
-      </w:r>
-      <w:r>
-        <w:t xml:space="preserve">SVM, you can split the </w:t>
-      </w:r>
-      <w:r>
-        <w:t>pristine</w:t>
-      </w:r>
-      <w:r>
-        <w:t xml:space="preserve"> images from those </w:t>
-      </w:r>
-      <w:r>
-        <w:t>manipulated</w:t>
-      </w:r>
-      <w:r>
-        <w:t>.</w:t>
-      </w:r>
-    </w:p>
-    <w:p>
-      <w:pPr>
-        <w:jc w:val="both"/>
-      </w:pPr>
-    </w:p>
-    <w:p>
-      <w:pPr>
-        <w:jc w:val="both"/>
-        <w:rPr>
-          <w:u w:val="single"/>
-        </w:rPr>
-      </w:pPr>
-      <w:r>
-        <w:rPr>
-          <w:u w:val="single"/>
-        </w:rPr>
-        <w:t>References:</w:t>
-      </w:r>
-    </w:p>
-    <w:p>
-      <w:pPr>
-        <w:jc w:val="both"/>
-      </w:pPr>
-      <w:r>
-        <w:t xml:space="preserve">[1] T. Carvalho, et al. </w:t>
-      </w:r>
-      <w:r>
-        <w:rPr>
-          <w:i/>
-        </w:rPr>
-        <w:t>Illuminant-Based Transformed Spaces for Image Forensics</w:t>
-      </w:r>
-      <w:r>
-        <w:t>. IEEE Transactions on Information Forensics and Security 11.4 (2016): 720-733.</w:t>
-      </w:r>
-    </w:p>
-    <w:p>
-      <w:pPr>
-        <w:jc w:val="both"/>
-      </w:pPr>
-      <w:r>
-        <w:t xml:space="preserve">[2] V. Schetinger et al. </w:t>
-      </w:r>
-      <w:r>
-        <w:rPr>
-          <w:i/>
-        </w:rPr>
-        <w:t>Exploring Statistical Di</w:t>
-      </w:r>
-      <w:r>
-        <w:rPr>
-          <w:i/>
-        </w:rPr>
-        <w:t>ff</w:t>
-      </w:r>
-      <w:r>
-        <w:rPr>
-          <w:i/>
-        </w:rPr>
-        <w:t>erences Between Illuminant Estimation Methods for Exposing Digital Forgeries</w:t>
-      </w:r>
-      <w:r>
-        <w:t>; 2016.</w:t>
-      </w:r>
-    </w:p>
-    <w:p>
-      <w:pPr>
-        <w:jc w:val="both"/>
-      </w:pPr>
-      <w:r>
-        <w:t>[3] J. V</w:t>
-      </w:r>
-      <w:r>
-        <w:t xml:space="preserve">an de Weijer, Th. Gevers, A. Gijsenij, </w:t>
-      </w:r>
-      <w:r>
-        <w:rPr>
-          <w:i/>
-        </w:rPr>
-        <w:t>Edge-Based Color Constancy</w:t>
-      </w:r>
-      <w:r>
-        <w:t>, IEEE Trans. Image Processing, accepted 2007.</w:t>
-      </w:r>
-    </w:p>
-    <w:p>
-      <w:pPr>
-        <w:jc w:val="both"/>
-      </w:pPr>
-      <w:r>
-        <w:t>[</w:t>
-      </w:r>
-      <w:r>
-        <w:t>4] C. Riess and E. Angelopoulou,</w:t>
       </w:r>
       <w:r>
         <w:t xml:space="preserve"> </w:t>

</xml_diff>